<commit_message>
add part 3 cinderella
</commit_message>
<xml_diff>
--- a/Task_1/HomeWork Task1.docx
+++ b/Task_1/HomeWork Task1.docx
@@ -96,7 +96,7 @@
           <w:noProof/>
         </w:rPr>
         <w:drawing>
-          <wp:inline distT="0" distB="0" distL="0" distR="0">
+          <wp:inline distT="0" distB="0" distL="0" distR="0" wp14:anchorId="18309B56" wp14:editId="1BC3F275">
             <wp:extent cx="4749800" cy="3844448"/>
             <wp:effectExtent l="0" t="0" r="0" b="3810"/>
             <wp:docPr id="1" name="Picture 1"/>
@@ -185,7 +185,7 @@
           <w:lang w:val="en-US"/>
         </w:rPr>
         <w:drawing>
-          <wp:inline distT="0" distB="0" distL="0" distR="0">
+          <wp:inline distT="0" distB="0" distL="0" distR="0" wp14:anchorId="47393F88" wp14:editId="7A4713C1">
             <wp:extent cx="4749800" cy="3851051"/>
             <wp:effectExtent l="0" t="0" r="0" b="0"/>
             <wp:docPr id="3" name="Picture 3"/>
@@ -266,7 +266,7 @@
           <w:lang w:val="en-US"/>
         </w:rPr>
         <w:drawing>
-          <wp:inline distT="0" distB="0" distL="0" distR="0">
+          <wp:inline distT="0" distB="0" distL="0" distR="0" wp14:anchorId="13CDBAAB" wp14:editId="567EE6CB">
             <wp:extent cx="4622800" cy="3662540"/>
             <wp:effectExtent l="0" t="0" r="0" b="0"/>
             <wp:docPr id="5" name="Picture 5"/>
@@ -340,7 +340,7 @@
           <w:lang w:val="en-US"/>
         </w:rPr>
         <w:drawing>
-          <wp:inline distT="0" distB="0" distL="0" distR="0">
+          <wp:inline distT="0" distB="0" distL="0" distR="0" wp14:anchorId="5D68EE2F" wp14:editId="1D866541">
             <wp:extent cx="5936615" cy="4732020"/>
             <wp:effectExtent l="0" t="0" r="0" b="5080"/>
             <wp:docPr id="6" name="Picture 6"/>
@@ -494,7 +494,7 @@
           <w:lang w:val="en-US"/>
         </w:rPr>
         <w:drawing>
-          <wp:inline distT="0" distB="0" distL="0" distR="0">
+          <wp:inline distT="0" distB="0" distL="0" distR="0" wp14:anchorId="47E742D5" wp14:editId="0DFBC584">
             <wp:extent cx="5936615" cy="4754880"/>
             <wp:effectExtent l="0" t="0" r="0" b="0"/>
             <wp:docPr id="7" name="Picture 7"/>
@@ -723,7 +723,7 @@
           <w:lang w:val="en-US"/>
         </w:rPr>
         <w:drawing>
-          <wp:inline distT="0" distB="0" distL="0" distR="0">
+          <wp:inline distT="0" distB="0" distL="0" distR="0" wp14:anchorId="0ED50E28" wp14:editId="1E8CC6A9">
             <wp:extent cx="4268359" cy="3467100"/>
             <wp:effectExtent l="0" t="0" r="0" b="0"/>
             <wp:docPr id="8" name="Picture 8"/>
@@ -800,6 +800,7 @@
           <w:rFonts w:ascii="TimesNewRoman" w:hAnsi="TimesNewRoman"/>
           <w:sz w:val="28"/>
           <w:szCs w:val="28"/>
+          <w:lang w:val="en-US"/>
         </w:rPr>
       </w:pPr>
     </w:p>
@@ -820,7 +821,7 @@
           <w:szCs w:val="28"/>
         </w:rPr>
         <w:drawing>
-          <wp:inline distT="0" distB="0" distL="0" distR="0">
+          <wp:inline distT="0" distB="0" distL="0" distR="0" wp14:anchorId="19AE08BB" wp14:editId="44919E6A">
             <wp:extent cx="4584700" cy="3701009"/>
             <wp:effectExtent l="0" t="0" r="0" b="0"/>
             <wp:docPr id="9" name="Picture 9"/>
@@ -920,8 +921,102 @@
           <w:szCs w:val="28"/>
           <w:lang w:val="en-US"/>
         </w:rPr>
-        <w:t>COMING SOON ………</w:t>
-      </w:r>
+        <w:t xml:space="preserve">View structure created directories and view the contents of files. </w:t>
+      </w:r>
+    </w:p>
+    <w:p>
+      <w:pPr>
+        <w:pStyle w:val="NormalWeb"/>
+        <w:rPr>
+          <w:lang w:val="en-US"/>
+        </w:rPr>
+      </w:pPr>
+      <w:r>
+        <w:rPr>
+          <w:noProof/>
+          <w:lang w:val="en-US"/>
+        </w:rPr>
+        <w:drawing>
+          <wp:inline distT="0" distB="0" distL="0" distR="0" wp14:anchorId="336C809A" wp14:editId="648E5462">
+            <wp:extent cx="5936615" cy="3714750"/>
+            <wp:effectExtent l="0" t="0" r="0" b="6350"/>
+            <wp:docPr id="2" name="Picture 2"/>
+            <wp:cNvGraphicFramePr>
+              <a:graphicFrameLocks xmlns:a="http://schemas.openxmlformats.org/drawingml/2006/main" noChangeAspect="1"/>
+            </wp:cNvGraphicFramePr>
+            <a:graphic xmlns:a="http://schemas.openxmlformats.org/drawingml/2006/main">
+              <a:graphicData uri="http://schemas.openxmlformats.org/drawingml/2006/picture">
+                <pic:pic xmlns:pic="http://schemas.openxmlformats.org/drawingml/2006/picture">
+                  <pic:nvPicPr>
+                    <pic:cNvPr id="2" name="treeCinderella.png"/>
+                    <pic:cNvPicPr/>
+                  </pic:nvPicPr>
+                  <pic:blipFill>
+                    <a:blip r:embed="rId12" cstate="print">
+                      <a:extLst>
+                        <a:ext uri="{28A0092B-C50C-407E-A947-70E740481C1C}">
+                          <a14:useLocalDpi xmlns:a14="http://schemas.microsoft.com/office/drawing/2010/main" val="0"/>
+                        </a:ext>
+                      </a:extLst>
+                    </a:blip>
+                    <a:stretch>
+                      <a:fillRect/>
+                    </a:stretch>
+                  </pic:blipFill>
+                  <pic:spPr>
+                    <a:xfrm>
+                      <a:off x="0" y="0"/>
+                      <a:ext cx="5936615" cy="3714750"/>
+                    </a:xfrm>
+                    <a:prstGeom prst="rect">
+                      <a:avLst/>
+                    </a:prstGeom>
+                  </pic:spPr>
+                </pic:pic>
+              </a:graphicData>
+            </a:graphic>
+          </wp:inline>
+        </w:drawing>
+      </w:r>
+    </w:p>
+    <w:p>
+      <w:pPr>
+        <w:pStyle w:val="NormalWeb"/>
+        <w:rPr>
+          <w:rFonts w:ascii="TimesNewRoman" w:hAnsi="TimesNewRoman"/>
+          <w:sz w:val="28"/>
+          <w:szCs w:val="28"/>
+          <w:lang w:val="en-US"/>
+        </w:rPr>
+      </w:pPr>
+    </w:p>
+    <w:p>
+      <w:pPr>
+        <w:pStyle w:val="NormalWeb"/>
+        <w:rPr>
+          <w:rFonts w:ascii="TimesNewRoman" w:hAnsi="TimesNewRoman"/>
+          <w:sz w:val="28"/>
+          <w:szCs w:val="28"/>
+          <w:lang w:val="en-US"/>
+        </w:rPr>
+      </w:pPr>
+      <w:r>
+        <w:rPr>
+          <w:rFonts w:ascii="TimesNewRoman" w:hAnsi="TimesNewRoman"/>
+          <w:sz w:val="28"/>
+          <w:szCs w:val="28"/>
+          <w:lang w:val="en-US"/>
+        </w:rPr>
+        <w:t xml:space="preserve">After files are moved to correct directories create archive task1.completed.tar.gz with all files. Send archive to lector. </w:t>
+      </w:r>
+    </w:p>
+    <w:p>
+      <w:pPr>
+        <w:pStyle w:val="NormalWeb"/>
+        <w:rPr>
+          <w:lang w:val="en-US"/>
+        </w:rPr>
+      </w:pPr>
       <w:bookmarkStart w:id="0" w:name="_GoBack"/>
       <w:bookmarkEnd w:id="0"/>
     </w:p>
@@ -932,369 +1027,17 @@
           <w:lang w:val="en-US"/>
         </w:rPr>
       </w:pPr>
-      <w:r>
-        <w:rPr>
-          <w:rFonts w:ascii="TimesNewRoman" w:hAnsi="TimesNewRoman"/>
-          <w:sz w:val="28"/>
-          <w:szCs w:val="28"/>
-          <w:lang w:val="en-US"/>
-        </w:rPr>
-        <w:t>This file contains full description of "Cinderella" task.</w:t>
-      </w:r>
-      <w:r>
-        <w:rPr>
-          <w:rFonts w:ascii="TimesNewRoman" w:hAnsi="TimesNewRoman"/>
-          <w:sz w:val="28"/>
-          <w:szCs w:val="28"/>
-          <w:lang w:val="en-US"/>
-        </w:rPr>
-        <w:br/>
-        <w:t xml:space="preserve">Three different file types was placed in </w:t>
-      </w:r>
-      <w:proofErr w:type="gramStart"/>
-      <w:r>
-        <w:rPr>
-          <w:rFonts w:ascii="TimesNewRoman" w:hAnsi="TimesNewRoman"/>
-          <w:sz w:val="28"/>
-          <w:szCs w:val="28"/>
-          <w:lang w:val="en-US"/>
-        </w:rPr>
-        <w:t>directory .</w:t>
-      </w:r>
-      <w:proofErr w:type="gramEnd"/>
-      <w:r>
-        <w:rPr>
-          <w:rFonts w:ascii="TimesNewRoman" w:hAnsi="TimesNewRoman"/>
-          <w:sz w:val="28"/>
-          <w:szCs w:val="28"/>
-          <w:lang w:val="en-US"/>
-        </w:rPr>
-        <w:t>/</w:t>
-      </w:r>
-      <w:proofErr w:type="spellStart"/>
-      <w:r>
-        <w:rPr>
-          <w:rFonts w:ascii="TimesNewRoman" w:hAnsi="TimesNewRoman"/>
-          <w:sz w:val="28"/>
-          <w:szCs w:val="28"/>
-          <w:lang w:val="en-US"/>
-        </w:rPr>
-        <w:t>file_mess</w:t>
-      </w:r>
-      <w:proofErr w:type="spellEnd"/>
-      <w:r>
-        <w:rPr>
-          <w:rFonts w:ascii="TimesNewRoman" w:hAnsi="TimesNewRoman"/>
-          <w:sz w:val="28"/>
-          <w:szCs w:val="28"/>
-          <w:lang w:val="en-US"/>
-        </w:rPr>
-        <w:br/>
-        <w:t xml:space="preserve">Directory contains video files .mp4, audio files .mp3 and books .pdf, .chm, </w:t>
-      </w:r>
-    </w:p>
-    <w:p>
-      <w:pPr>
-        <w:pStyle w:val="NormalWeb"/>
-        <w:rPr>
-          <w:lang w:val="en-US"/>
-        </w:rPr>
-      </w:pPr>
-      <w:proofErr w:type="gramStart"/>
-      <w:r>
-        <w:rPr>
-          <w:rFonts w:ascii="TimesNewRoman" w:hAnsi="TimesNewRoman"/>
-          <w:sz w:val="28"/>
-          <w:szCs w:val="28"/>
-          <w:lang w:val="en-US"/>
-        </w:rPr>
-        <w:t>.</w:t>
-      </w:r>
-      <w:proofErr w:type="spellStart"/>
-      <w:r>
-        <w:rPr>
-          <w:rFonts w:ascii="TimesNewRoman" w:hAnsi="TimesNewRoman"/>
-          <w:sz w:val="28"/>
-          <w:szCs w:val="28"/>
-          <w:lang w:val="en-US"/>
-        </w:rPr>
-        <w:t>djvu</w:t>
-      </w:r>
-      <w:proofErr w:type="spellEnd"/>
-      <w:proofErr w:type="gramEnd"/>
-      <w:r>
-        <w:rPr>
-          <w:rFonts w:ascii="TimesNewRoman" w:hAnsi="TimesNewRoman"/>
-          <w:sz w:val="28"/>
-          <w:szCs w:val="28"/>
-          <w:lang w:val="en-US"/>
-        </w:rPr>
-        <w:br/>
-        <w:t xml:space="preserve">So your tasks are: </w:t>
-      </w:r>
-    </w:p>
-    <w:p>
-      <w:pPr>
-        <w:pStyle w:val="NormalWeb"/>
-        <w:rPr>
-          <w:lang w:val="en-US"/>
-        </w:rPr>
-      </w:pPr>
-      <w:r>
-        <w:rPr>
-          <w:rFonts w:ascii="TimesNewRoman" w:hAnsi="TimesNewRoman"/>
-          <w:sz w:val="28"/>
-          <w:szCs w:val="28"/>
-          <w:lang w:val="en-US"/>
-        </w:rPr>
-        <w:t xml:space="preserve">1. In directory task1 create 3 directories. video, audio, books. </w:t>
-      </w:r>
-    </w:p>
-    <w:p>
-      <w:pPr>
-        <w:pStyle w:val="NormalWeb"/>
-        <w:rPr>
-          <w:lang w:val="en-US"/>
-        </w:rPr>
-      </w:pPr>
-      <w:r>
-        <w:rPr>
-          <w:rFonts w:ascii="TimesNewRoman" w:hAnsi="TimesNewRoman"/>
-          <w:sz w:val="28"/>
-          <w:szCs w:val="28"/>
-          <w:lang w:val="en-US"/>
-        </w:rPr>
-        <w:t xml:space="preserve">2. _Move_ audio files to audio directory, video files to video and books files to books. </w:t>
-      </w:r>
-    </w:p>
-    <w:p>
-      <w:pPr>
-        <w:pStyle w:val="NormalWeb"/>
-        <w:rPr>
-          <w:lang w:val="en-US"/>
-        </w:rPr>
-      </w:pPr>
-      <w:r>
-        <w:rPr>
-          <w:rFonts w:ascii="TimesNewRoman" w:hAnsi="TimesNewRoman"/>
-          <w:sz w:val="28"/>
-          <w:szCs w:val="28"/>
-          <w:lang w:val="en-US"/>
-        </w:rPr>
-        <w:t xml:space="preserve">3. In the video directory create 3 subdirectories 80x, 200x, latest </w:t>
-      </w:r>
-    </w:p>
-    <w:p>
-      <w:pPr>
-        <w:pStyle w:val="NormalWeb"/>
-        <w:rPr>
-          <w:lang w:val="en-US"/>
-        </w:rPr>
-      </w:pPr>
-      <w:r>
-        <w:rPr>
-          <w:rFonts w:ascii="TimesNewRoman" w:hAnsi="TimesNewRoman"/>
-          <w:sz w:val="28"/>
-          <w:szCs w:val="28"/>
-          <w:lang w:val="en-US"/>
-        </w:rPr>
-        <w:t xml:space="preserve">4. From video </w:t>
-      </w:r>
-      <w:proofErr w:type="spellStart"/>
-      <w:r>
-        <w:rPr>
-          <w:rFonts w:ascii="TimesNewRoman" w:hAnsi="TimesNewRoman"/>
-          <w:sz w:val="28"/>
-          <w:szCs w:val="28"/>
-          <w:lang w:val="en-US"/>
-        </w:rPr>
-        <w:t>driectory</w:t>
-      </w:r>
-      <w:proofErr w:type="spellEnd"/>
-      <w:r>
-        <w:rPr>
-          <w:rFonts w:ascii="TimesNewRoman" w:hAnsi="TimesNewRoman"/>
-          <w:sz w:val="28"/>
-          <w:szCs w:val="28"/>
-          <w:lang w:val="en-US"/>
-        </w:rPr>
-        <w:t xml:space="preserve"> _copy_ files that contain date from 1980 to 1989 to directory 80x, from 2000 to 2009 to 200x, from 2014 to 2016 to latest </w:t>
-      </w:r>
-    </w:p>
-    <w:p>
-      <w:pPr>
-        <w:pStyle w:val="NormalWeb"/>
-        <w:rPr>
-          <w:lang w:val="en-US"/>
-        </w:rPr>
-      </w:pPr>
-      <w:r>
-        <w:rPr>
-          <w:rFonts w:ascii="TimesNewRoman" w:hAnsi="TimesNewRoman"/>
-          <w:sz w:val="28"/>
-          <w:szCs w:val="28"/>
-          <w:lang w:val="en-US"/>
-        </w:rPr>
-        <w:t xml:space="preserve">5. Run the </w:t>
-      </w:r>
-      <w:r>
-        <w:rPr>
-          <w:rFonts w:ascii="TimesNewRoman,Bold" w:hAnsi="TimesNewRoman,Bold"/>
-          <w:sz w:val="28"/>
-          <w:szCs w:val="28"/>
-          <w:lang w:val="en-US"/>
-        </w:rPr>
-        <w:t xml:space="preserve">MC </w:t>
-      </w:r>
-      <w:r>
-        <w:rPr>
-          <w:rFonts w:ascii="TimesNewRoman" w:hAnsi="TimesNewRoman"/>
-          <w:sz w:val="28"/>
-          <w:szCs w:val="28"/>
-          <w:lang w:val="en-US"/>
-        </w:rPr>
-        <w:t xml:space="preserve">program (Midnight Commander): </w:t>
-      </w:r>
-      <w:r>
-        <w:rPr>
-          <w:rFonts w:ascii="TimesNewRoman,Bold" w:hAnsi="TimesNewRoman,Bold"/>
-          <w:sz w:val="28"/>
-          <w:szCs w:val="28"/>
-          <w:lang w:val="en-US"/>
-        </w:rPr>
-        <w:t>mc</w:t>
-      </w:r>
-      <w:r>
-        <w:rPr>
-          <w:rFonts w:ascii="TimesNewRoman" w:hAnsi="TimesNewRoman"/>
-          <w:sz w:val="28"/>
-          <w:szCs w:val="28"/>
-          <w:lang w:val="en-US"/>
-        </w:rPr>
-        <w:t xml:space="preserve">. View structure created directories and view the contents of files. (screenshot) </w:t>
-      </w:r>
-    </w:p>
-    <w:p>
-      <w:pPr>
-        <w:pStyle w:val="NormalWeb"/>
-        <w:rPr>
-          <w:lang w:val="en-US"/>
-        </w:rPr>
-      </w:pPr>
-      <w:r>
-        <w:rPr>
-          <w:rFonts w:ascii="TimesNewRoman" w:hAnsi="TimesNewRoman"/>
-          <w:sz w:val="28"/>
-          <w:szCs w:val="28"/>
-          <w:lang w:val="en-US"/>
-        </w:rPr>
-        <w:t xml:space="preserve">6.After files are moved to correct directories create archive task1.completed.tar.gz with all files. Send archive to lector. </w:t>
-      </w:r>
-    </w:p>
-    <w:p>
-      <w:pPr>
-        <w:pStyle w:val="NormalWeb"/>
-        <w:rPr>
-          <w:lang w:val="en-US"/>
-        </w:rPr>
-      </w:pPr>
-      <w:r>
-        <w:rPr>
-          <w:rFonts w:ascii="TimesNewRoman" w:hAnsi="TimesNewRoman"/>
-          <w:sz w:val="28"/>
-          <w:szCs w:val="28"/>
-          <w:lang w:val="en-US"/>
-        </w:rPr>
-        <w:t>cd</w:t>
-      </w:r>
-      <w:proofErr w:type="gramStart"/>
-      <w:r>
-        <w:rPr>
-          <w:rFonts w:ascii="TimesNewRoman" w:hAnsi="TimesNewRoman"/>
-          <w:sz w:val="28"/>
-          <w:szCs w:val="28"/>
-          <w:lang w:val="en-US"/>
-        </w:rPr>
-        <w:t xml:space="preserve"> ..</w:t>
-      </w:r>
-      <w:proofErr w:type="gramEnd"/>
-      <w:r>
-        <w:rPr>
-          <w:rFonts w:ascii="TimesNewRoman" w:hAnsi="TimesNewRoman"/>
-          <w:sz w:val="28"/>
-          <w:szCs w:val="28"/>
-          <w:lang w:val="en-US"/>
-        </w:rPr>
-        <w:t xml:space="preserve">/ </w:t>
-      </w:r>
-    </w:p>
-    <w:p>
-      <w:pPr>
-        <w:pStyle w:val="NormalWeb"/>
-        <w:rPr>
-          <w:lang w:val="en-US"/>
-        </w:rPr>
-      </w:pPr>
-      <w:r>
-        <w:rPr>
-          <w:rFonts w:ascii="TimesNewRoman" w:hAnsi="TimesNewRoman"/>
-          <w:sz w:val="28"/>
-          <w:szCs w:val="28"/>
-          <w:lang w:val="en-US"/>
-        </w:rPr>
-        <w:t>tar -</w:t>
-      </w:r>
-      <w:proofErr w:type="spellStart"/>
-      <w:r>
-        <w:rPr>
-          <w:rFonts w:ascii="TimesNewRoman" w:hAnsi="TimesNewRoman"/>
-          <w:sz w:val="28"/>
-          <w:szCs w:val="28"/>
-          <w:lang w:val="en-US"/>
-        </w:rPr>
-        <w:t>cz</w:t>
-      </w:r>
-      <w:proofErr w:type="spellEnd"/>
-      <w:r>
-        <w:rPr>
-          <w:rFonts w:ascii="TimesNewRoman" w:hAnsi="TimesNewRoman"/>
-          <w:sz w:val="28"/>
-          <w:szCs w:val="28"/>
-          <w:lang w:val="en-US"/>
-        </w:rPr>
-        <w:t xml:space="preserve"> task1 &gt; task1.completed.tar.gz Hint: use </w:t>
-      </w:r>
-      <w:proofErr w:type="spellStart"/>
-      <w:r>
-        <w:rPr>
-          <w:rFonts w:ascii="TimesNewRoman" w:hAnsi="TimesNewRoman"/>
-          <w:sz w:val="28"/>
-          <w:szCs w:val="28"/>
-          <w:lang w:val="en-US"/>
-        </w:rPr>
-        <w:t>globbing</w:t>
-      </w:r>
-      <w:proofErr w:type="spellEnd"/>
-      <w:r>
-        <w:rPr>
-          <w:rFonts w:ascii="TimesNewRoman" w:hAnsi="TimesNewRoman"/>
-          <w:sz w:val="28"/>
-          <w:szCs w:val="28"/>
-          <w:lang w:val="en-US"/>
-        </w:rPr>
-        <w:t xml:space="preserve"> pattern with wildcard </w:t>
-      </w:r>
-    </w:p>
-    <w:p>
-      <w:pPr>
-        <w:pStyle w:val="NormalWeb"/>
-        <w:rPr>
-          <w:lang w:val="en-US"/>
-        </w:rPr>
-      </w:pPr>
-    </w:p>
-    <w:p>
-      <w:pPr>
+    </w:p>
+    <w:p>
+      <w:pPr>
+        <w:rPr>
+          <w:lang w:val="en-US"/>
+        </w:rPr>
+      </w:pPr>
+    </w:p>
+    <w:p>
+      <w:pPr>
+        <w:pStyle w:val="NormalWeb"/>
         <w:rPr>
           <w:lang w:val="en-US"/>
         </w:rPr>
@@ -1860,7 +1603,6 @@
     <w:name w:val="Normal (Web)"/>
     <w:basedOn w:val="Normal"/>
     <w:uiPriority w:val="99"/>
-    <w:semiHidden/>
     <w:unhideWhenUsed/>
     <w:rsid w:val="00832E28"/>
     <w:pPr>

</xml_diff>